<commit_message>
TO-DO: Continue with comments from Messages folder Decide what to do with analytics - Facebook
</commit_message>
<xml_diff>
--- a/Interactive screen scheme infrastructure.docx
+++ b/Interactive screen scheme infrastructure.docx
@@ -31,8 +31,6 @@
       <w:pPr>
         <w:spacing w:after="0"/>
       </w:pPr>
-      <w:bookmarkStart w:id="0" w:name="_GoBack"/>
-      <w:bookmarkEnd w:id="0"/>
     </w:p>
     <w:p>
       <w:pPr>
@@ -57,11 +55,32 @@
       <w:r>
         <w:t xml:space="preserve">Collection: </w:t>
       </w:r>
+    </w:p>
+    <w:p>
+      <w:pPr>
+        <w:pStyle w:val="aa"/>
+        <w:numPr>
+          <w:ilvl w:val="2"/>
+          <w:numId w:val="2"/>
+        </w:numPr>
+      </w:pPr>
       <w:proofErr w:type="spellStart"/>
       <w:r>
         <w:t>msgs</w:t>
       </w:r>
       <w:proofErr w:type="spellEnd"/>
+    </w:p>
+    <w:p>
+      <w:pPr>
+        <w:pStyle w:val="aa"/>
+        <w:numPr>
+          <w:ilvl w:val="2"/>
+          <w:numId w:val="2"/>
+        </w:numPr>
+      </w:pPr>
+      <w:r>
+        <w:t>screens</w:t>
+      </w:r>
     </w:p>
     <w:p>
       <w:pPr>
@@ -75,11 +94,38 @@
         <w:t>Port: 27017</w:t>
       </w:r>
     </w:p>
-    <w:p/>
-    <w:p/>
-    <w:p>
-      <w:r>
-        <w:t>The collection is holding 5 objects that representing a single advertisement message.</w:t>
+    <w:p>
+      <w:pPr>
+        <w:pStyle w:val="2"/>
+        <w:rPr>
+          <w:u w:val="single"/>
+        </w:rPr>
+      </w:pPr>
+      <w:r>
+        <w:rPr>
+          <w:u w:val="single"/>
+        </w:rPr>
+        <w:t xml:space="preserve">Collection </w:t>
+      </w:r>
+      <w:proofErr w:type="spellStart"/>
+      <w:r>
+        <w:rPr>
+          <w:u w:val="single"/>
+        </w:rPr>
+        <w:t>msgs</w:t>
+      </w:r>
+      <w:proofErr w:type="spellEnd"/>
+    </w:p>
+    <w:p>
+      <w:proofErr w:type="spellStart"/>
+      <w:proofErr w:type="gramStart"/>
+      <w:r>
+        <w:t>msgs</w:t>
+      </w:r>
+      <w:proofErr w:type="spellEnd"/>
+      <w:proofErr w:type="gramEnd"/>
+      <w:r>
+        <w:t xml:space="preserve"> collection is holding 5 objects that representing a single advertisement message.</w:t>
       </w:r>
     </w:p>
     <w:p>
@@ -138,7 +184,6 @@
       </w:r>
     </w:p>
     <w:p/>
-    <w:p/>
     <w:p>
       <w:r>
         <w:t>Each object has the following structure (will be explained later):</w:t>
@@ -440,14 +485,7 @@
                 <w:sz w:val="16"/>
                 <w:szCs w:val="16"/>
               </w:rPr>
-              <w:t>N</w:t>
-            </w:r>
-            <w:r>
-              <w:rPr>
-                <w:sz w:val="16"/>
-                <w:szCs w:val="16"/>
-              </w:rPr>
-              <w:t>ame</w:t>
+              <w:t>Name</w:t>
             </w:r>
           </w:p>
         </w:tc>
@@ -560,21 +598,7 @@
                 <w:sz w:val="16"/>
                 <w:szCs w:val="16"/>
               </w:rPr>
-              <w:t xml:space="preserve"> with allowed </w:t>
-            </w:r>
-            <w:r>
-              <w:rPr>
-                <w:sz w:val="16"/>
-                <w:szCs w:val="16"/>
-              </w:rPr>
-              <w:t>interactive</w:t>
-            </w:r>
-            <w:r>
-              <w:rPr>
-                <w:sz w:val="16"/>
-                <w:szCs w:val="16"/>
-              </w:rPr>
-              <w:t xml:space="preserve"> screens to display the message</w:t>
+              <w:t xml:space="preserve"> with allowed interactive screens to display the message</w:t>
             </w:r>
           </w:p>
         </w:tc>
@@ -726,21 +750,7 @@
                 <w:sz w:val="16"/>
                 <w:szCs w:val="16"/>
               </w:rPr>
-              <w:t xml:space="preserve">represent an array of </w:t>
-            </w:r>
-            <w:r>
-              <w:rPr>
-                <w:sz w:val="16"/>
-                <w:szCs w:val="16"/>
-              </w:rPr>
-              <w:t>images</w:t>
-            </w:r>
-            <w:r>
-              <w:rPr>
-                <w:sz w:val="16"/>
-                <w:szCs w:val="16"/>
-              </w:rPr>
-              <w:t xml:space="preserve"> links of the message</w:t>
+              <w:t>represent an array of images links of the message</w:t>
             </w:r>
           </w:p>
         </w:tc>
@@ -895,14 +905,7 @@
                 <w:sz w:val="16"/>
                 <w:szCs w:val="16"/>
               </w:rPr>
-              <w:t>ti</w:t>
-            </w:r>
-            <w:r>
-              <w:rPr>
-                <w:sz w:val="16"/>
-                <w:szCs w:val="16"/>
-              </w:rPr>
-              <w:t>meFrames</w:t>
+              <w:t>timeFrames</w:t>
             </w:r>
             <w:proofErr w:type="spellEnd"/>
             <w:r>
@@ -1047,17 +1050,6 @@
     </w:p>
     <w:p/>
     <w:p/>
-    <w:p/>
-    <w:p/>
-    <w:p/>
-    <w:p/>
-    <w:p/>
-    <w:p/>
-    <w:p/>
-    <w:p/>
-    <w:p/>
-    <w:p/>
-    <w:p/>
     <w:p>
       <w:pPr>
         <w:rPr>
@@ -1074,7 +1066,6 @@
           <w:bCs/>
           <w:u w:val="single"/>
         </w:rPr>
-        <w:lastRenderedPageBreak/>
         <w:t>timeFrame</w:t>
       </w:r>
       <w:proofErr w:type="spellEnd"/>
@@ -1532,10 +1523,7 @@
     <w:p/>
     <w:p>
       <w:r>
-        <w:t xml:space="preserve">For example you can look at this </w:t>
-      </w:r>
-      <w:r>
-        <w:t xml:space="preserve">timeframe array, containing 1 </w:t>
+        <w:t xml:space="preserve">For example you can look at this timeframe array, containing 1 </w:t>
       </w:r>
       <w:proofErr w:type="spellStart"/>
       <w:r>
@@ -1543,10 +1531,7 @@
       </w:r>
       <w:proofErr w:type="spellEnd"/>
       <w:r>
-        <w:t xml:space="preserve"> object</w:t>
-      </w:r>
-      <w:r>
-        <w:t>:</w:t>
+        <w:t xml:space="preserve"> object:</w:t>
       </w:r>
     </w:p>
     <w:p>
@@ -1554,6 +1539,7 @@
         <w:rPr>
           <w:noProof/>
         </w:rPr>
+        <w:lastRenderedPageBreak/>
         <w:drawing>
           <wp:inline distT="0" distB="0" distL="0" distR="0">
             <wp:extent cx="5929630" cy="1296035"/>
@@ -1610,18 +1596,730 @@
       </w:r>
     </w:p>
     <w:p/>
-    <w:p/>
-    <w:p>
-      <w:pPr>
+    <w:p>
+      <w:pPr>
+        <w:pStyle w:val="2"/>
         <w:rPr>
-          <w:rFonts w:hint="cs"/>
+          <w:u w:val="single"/>
+        </w:rPr>
+      </w:pPr>
+      <w:r>
+        <w:rPr>
+          <w:u w:val="single"/>
+        </w:rPr>
+        <w:t>Collection screens</w:t>
+      </w:r>
+    </w:p>
+    <w:p>
+      <w:proofErr w:type="gramStart"/>
+      <w:r>
+        <w:t>screens</w:t>
+      </w:r>
+      <w:proofErr w:type="gramEnd"/>
+      <w:r>
+        <w:t xml:space="preserve"> collection is holding 5 ob</w:t>
+      </w:r>
+      <w:bookmarkStart w:id="0" w:name="_GoBack"/>
+      <w:bookmarkEnd w:id="0"/>
+      <w:r>
+        <w:t xml:space="preserve">jects that representing a single advertisement </w:t>
+      </w:r>
+      <w:r>
+        <w:t>screen</w:t>
+      </w:r>
+      <w:r>
+        <w:t>.</w:t>
+      </w:r>
+    </w:p>
+    <w:p>
+      <w:r>
+        <w:rPr>
+          <w:noProof/>
+        </w:rPr>
+        <w:drawing>
+          <wp:inline distT="0" distB="0" distL="0" distR="0" wp14:anchorId="71EBA30D" wp14:editId="3F9FE780">
+            <wp:extent cx="3800475" cy="1343025"/>
+            <wp:effectExtent l="0" t="0" r="9525" b="9525"/>
+            <wp:docPr id="5" name="תמונה 5"/>
+            <wp:cNvGraphicFramePr>
+              <a:graphicFrameLocks xmlns:a="http://schemas.openxmlformats.org/drawingml/2006/main" noChangeAspect="1"/>
+            </wp:cNvGraphicFramePr>
+            <a:graphic xmlns:a="http://schemas.openxmlformats.org/drawingml/2006/main">
+              <a:graphicData uri="http://schemas.openxmlformats.org/drawingml/2006/picture">
+                <pic:pic xmlns:pic="http://schemas.openxmlformats.org/drawingml/2006/picture">
+                  <pic:nvPicPr>
+                    <pic:cNvPr id="1" name=""/>
+                    <pic:cNvPicPr/>
+                  </pic:nvPicPr>
+                  <pic:blipFill>
+                    <a:blip r:embed="rId12"/>
+                    <a:stretch>
+                      <a:fillRect/>
+                    </a:stretch>
+                  </pic:blipFill>
+                  <pic:spPr>
+                    <a:xfrm>
+                      <a:off x="0" y="0"/>
+                      <a:ext cx="3800475" cy="1343025"/>
+                    </a:xfrm>
+                    <a:prstGeom prst="rect">
+                      <a:avLst/>
+                    </a:prstGeom>
+                  </pic:spPr>
+                </pic:pic>
+              </a:graphicData>
+            </a:graphic>
+          </wp:inline>
+        </w:drawing>
+      </w:r>
+    </w:p>
+    <w:p>
+      <w:pPr>
+        <w:rPr>
           <w:rtl/>
         </w:rPr>
       </w:pPr>
     </w:p>
     <w:p>
-      <w:pPr>
-        <w:bidi/>
+      <w:r>
+        <w:t>Each object has the following structure (will be explained later):</w:t>
+      </w:r>
+    </w:p>
+    <w:p>
+      <w:pPr>
+        <w:rPr>
+          <w:sz w:val="20"/>
+          <w:szCs w:val="20"/>
+        </w:rPr>
+      </w:pPr>
+      <w:r>
+        <w:rPr>
+          <w:noProof/>
+        </w:rPr>
+        <w:drawing>
+          <wp:inline distT="0" distB="0" distL="0" distR="0" wp14:anchorId="05A02D9D" wp14:editId="655B0EB4">
+            <wp:extent cx="5943600" cy="1240790"/>
+            <wp:effectExtent l="0" t="0" r="0" b="0"/>
+            <wp:docPr id="6" name="תמונה 6"/>
+            <wp:cNvGraphicFramePr>
+              <a:graphicFrameLocks xmlns:a="http://schemas.openxmlformats.org/drawingml/2006/main" noChangeAspect="1"/>
+            </wp:cNvGraphicFramePr>
+            <a:graphic xmlns:a="http://schemas.openxmlformats.org/drawingml/2006/main">
+              <a:graphicData uri="http://schemas.openxmlformats.org/drawingml/2006/picture">
+                <pic:pic xmlns:pic="http://schemas.openxmlformats.org/drawingml/2006/picture">
+                  <pic:nvPicPr>
+                    <pic:cNvPr id="1" name=""/>
+                    <pic:cNvPicPr/>
+                  </pic:nvPicPr>
+                  <pic:blipFill>
+                    <a:blip r:embed="rId13"/>
+                    <a:stretch>
+                      <a:fillRect/>
+                    </a:stretch>
+                  </pic:blipFill>
+                  <pic:spPr>
+                    <a:xfrm>
+                      <a:off x="0" y="0"/>
+                      <a:ext cx="5943600" cy="1240790"/>
+                    </a:xfrm>
+                    <a:prstGeom prst="rect">
+                      <a:avLst/>
+                    </a:prstGeom>
+                  </pic:spPr>
+                </pic:pic>
+              </a:graphicData>
+            </a:graphic>
+          </wp:inline>
+        </w:drawing>
+      </w:r>
+    </w:p>
+    <w:p>
+      <w:pPr>
+        <w:rPr>
+          <w:b/>
+          <w:bCs/>
+          <w:u w:val="single"/>
+        </w:rPr>
+      </w:pPr>
+      <w:r>
+        <w:rPr>
+          <w:b/>
+          <w:bCs/>
+          <w:u w:val="single"/>
+        </w:rPr>
+        <w:t>DB main Objects</w:t>
+      </w:r>
+    </w:p>
+    <w:p>
+      <w:pPr>
+        <w:spacing w:after="0"/>
+      </w:pPr>
+      <w:r>
+        <w:t>All objects can be found under “</w:t>
+      </w:r>
+      <w:proofErr w:type="spellStart"/>
+      <w:r>
+        <w:t>Screens</w:t>
+      </w:r>
+      <w:r>
+        <w:t>.JSON</w:t>
+      </w:r>
+      <w:proofErr w:type="spellEnd"/>
+      <w:r>
+        <w:t>” (Attached at my exercise folder)</w:t>
+      </w:r>
+    </w:p>
+    <w:p>
+      <w:pPr>
+        <w:spacing w:after="0"/>
+      </w:pPr>
+      <w:r>
+        <w:t>Each object has 8 fields:</w:t>
+      </w:r>
+    </w:p>
+    <w:p>
+      <w:pPr>
+        <w:spacing w:after="0"/>
+      </w:pPr>
+    </w:p>
+    <w:tbl>
+      <w:tblPr>
+        <w:tblStyle w:val="11"/>
+        <w:tblW w:w="0" w:type="auto"/>
+        <w:tblLook w:val="04A0" w:firstRow="1" w:lastRow="0" w:firstColumn="1" w:lastColumn="0" w:noHBand="0" w:noVBand="1"/>
+      </w:tblPr>
+      <w:tblGrid>
+        <w:gridCol w:w="1271"/>
+        <w:gridCol w:w="1418"/>
+        <w:gridCol w:w="4961"/>
+      </w:tblGrid>
+      <w:tr>
+        <w:trPr>
+          <w:cnfStyle w:val="100000000000" w:firstRow="1" w:lastRow="0" w:firstColumn="0" w:lastColumn="0" w:oddVBand="0" w:evenVBand="0" w:oddHBand="0" w:evenHBand="0" w:firstRowFirstColumn="0" w:firstRowLastColumn="0" w:lastRowFirstColumn="0" w:lastRowLastColumn="0"/>
+        </w:trPr>
+        <w:tc>
+          <w:tcPr>
+            <w:cnfStyle w:val="001000000000" w:firstRow="0" w:lastRow="0" w:firstColumn="1" w:lastColumn="0" w:oddVBand="0" w:evenVBand="0" w:oddHBand="0" w:evenHBand="0" w:firstRowFirstColumn="0" w:firstRowLastColumn="0" w:lastRowFirstColumn="0" w:lastRowLastColumn="0"/>
+            <w:tcW w:w="1271" w:type="dxa"/>
+          </w:tcPr>
+          <w:p>
+            <w:pPr>
+              <w:jc w:val="center"/>
+              <w:rPr>
+                <w:sz w:val="16"/>
+                <w:szCs w:val="16"/>
+              </w:rPr>
+            </w:pPr>
+            <w:r>
+              <w:rPr>
+                <w:sz w:val="16"/>
+                <w:szCs w:val="16"/>
+              </w:rPr>
+              <w:t>Type</w:t>
+            </w:r>
+          </w:p>
+        </w:tc>
+        <w:tc>
+          <w:tcPr>
+            <w:tcW w:w="1418" w:type="dxa"/>
+          </w:tcPr>
+          <w:p>
+            <w:pPr>
+              <w:jc w:val="center"/>
+              <w:cnfStyle w:val="100000000000" w:firstRow="1" w:lastRow="0" w:firstColumn="0" w:lastColumn="0" w:oddVBand="0" w:evenVBand="0" w:oddHBand="0" w:evenHBand="0" w:firstRowFirstColumn="0" w:firstRowLastColumn="0" w:lastRowFirstColumn="0" w:lastRowLastColumn="0"/>
+              <w:rPr>
+                <w:sz w:val="16"/>
+                <w:szCs w:val="16"/>
+              </w:rPr>
+            </w:pPr>
+            <w:r>
+              <w:rPr>
+                <w:sz w:val="16"/>
+                <w:szCs w:val="16"/>
+              </w:rPr>
+              <w:t>Name</w:t>
+            </w:r>
+          </w:p>
+        </w:tc>
+        <w:tc>
+          <w:tcPr>
+            <w:tcW w:w="4961" w:type="dxa"/>
+          </w:tcPr>
+          <w:p>
+            <w:pPr>
+              <w:jc w:val="center"/>
+              <w:cnfStyle w:val="100000000000" w:firstRow="1" w:lastRow="0" w:firstColumn="0" w:lastColumn="0" w:oddVBand="0" w:evenVBand="0" w:oddHBand="0" w:evenHBand="0" w:firstRowFirstColumn="0" w:firstRowLastColumn="0" w:lastRowFirstColumn="0" w:lastRowLastColumn="0"/>
+              <w:rPr>
+                <w:sz w:val="16"/>
+                <w:szCs w:val="16"/>
+              </w:rPr>
+            </w:pPr>
+            <w:r>
+              <w:rPr>
+                <w:sz w:val="16"/>
+                <w:szCs w:val="16"/>
+              </w:rPr>
+              <w:t>Purpose</w:t>
+            </w:r>
+          </w:p>
+        </w:tc>
+      </w:tr>
+      <w:tr>
+        <w:tc>
+          <w:tcPr>
+            <w:cnfStyle w:val="001000000000" w:firstRow="0" w:lastRow="0" w:firstColumn="1" w:lastColumn="0" w:oddVBand="0" w:evenVBand="0" w:oddHBand="0" w:evenHBand="0" w:firstRowFirstColumn="0" w:firstRowLastColumn="0" w:lastRowFirstColumn="0" w:lastRowLastColumn="0"/>
+            <w:tcW w:w="1271" w:type="dxa"/>
+          </w:tcPr>
+          <w:p>
+            <w:pPr>
+              <w:jc w:val="center"/>
+              <w:rPr>
+                <w:sz w:val="16"/>
+                <w:szCs w:val="16"/>
+              </w:rPr>
+            </w:pPr>
+            <w:proofErr w:type="spellStart"/>
+            <w:r>
+              <w:rPr>
+                <w:sz w:val="16"/>
+                <w:szCs w:val="16"/>
+              </w:rPr>
+              <w:t>ObjectId</w:t>
+            </w:r>
+            <w:proofErr w:type="spellEnd"/>
+          </w:p>
+        </w:tc>
+        <w:tc>
+          <w:tcPr>
+            <w:tcW w:w="1418" w:type="dxa"/>
+          </w:tcPr>
+          <w:p>
+            <w:pPr>
+              <w:jc w:val="center"/>
+              <w:cnfStyle w:val="000000000000" w:firstRow="0" w:lastRow="0" w:firstColumn="0" w:lastColumn="0" w:oddVBand="0" w:evenVBand="0" w:oddHBand="0" w:evenHBand="0" w:firstRowFirstColumn="0" w:firstRowLastColumn="0" w:lastRowFirstColumn="0" w:lastRowLastColumn="0"/>
+              <w:rPr>
+                <w:sz w:val="16"/>
+                <w:szCs w:val="16"/>
+              </w:rPr>
+            </w:pPr>
+            <w:r>
+              <w:rPr>
+                <w:sz w:val="16"/>
+                <w:szCs w:val="16"/>
+              </w:rPr>
+              <w:t>_id</w:t>
+            </w:r>
+          </w:p>
+        </w:tc>
+        <w:tc>
+          <w:tcPr>
+            <w:tcW w:w="4961" w:type="dxa"/>
+          </w:tcPr>
+          <w:p>
+            <w:pPr>
+              <w:jc w:val="center"/>
+              <w:cnfStyle w:val="000000000000" w:firstRow="0" w:lastRow="0" w:firstColumn="0" w:lastColumn="0" w:oddVBand="0" w:evenVBand="0" w:oddHBand="0" w:evenHBand="0" w:firstRowFirstColumn="0" w:firstRowLastColumn="0" w:lastRowFirstColumn="0" w:lastRowLastColumn="0"/>
+              <w:rPr>
+                <w:sz w:val="16"/>
+                <w:szCs w:val="16"/>
+              </w:rPr>
+            </w:pPr>
+            <w:r>
+              <w:rPr>
+                <w:sz w:val="16"/>
+                <w:szCs w:val="16"/>
+              </w:rPr>
+              <w:t>represent the object ID</w:t>
+            </w:r>
+          </w:p>
+        </w:tc>
+      </w:tr>
+      <w:tr>
+        <w:tc>
+          <w:tcPr>
+            <w:cnfStyle w:val="001000000000" w:firstRow="0" w:lastRow="0" w:firstColumn="1" w:lastColumn="0" w:oddVBand="0" w:evenVBand="0" w:oddHBand="0" w:evenHBand="0" w:firstRowFirstColumn="0" w:firstRowLastColumn="0" w:lastRowFirstColumn="0" w:lastRowLastColumn="0"/>
+            <w:tcW w:w="1271" w:type="dxa"/>
+          </w:tcPr>
+          <w:p>
+            <w:pPr>
+              <w:jc w:val="center"/>
+              <w:rPr>
+                <w:sz w:val="16"/>
+                <w:szCs w:val="16"/>
+              </w:rPr>
+            </w:pPr>
+            <w:r>
+              <w:rPr>
+                <w:sz w:val="16"/>
+                <w:szCs w:val="16"/>
+              </w:rPr>
+              <w:t>Int32</w:t>
+            </w:r>
+          </w:p>
+        </w:tc>
+        <w:tc>
+          <w:tcPr>
+            <w:tcW w:w="1418" w:type="dxa"/>
+          </w:tcPr>
+          <w:p>
+            <w:pPr>
+              <w:jc w:val="center"/>
+              <w:cnfStyle w:val="000000000000" w:firstRow="0" w:lastRow="0" w:firstColumn="0" w:lastColumn="0" w:oddVBand="0" w:evenVBand="0" w:oddHBand="0" w:evenHBand="0" w:firstRowFirstColumn="0" w:firstRowLastColumn="0" w:lastRowFirstColumn="0" w:lastRowLastColumn="0"/>
+              <w:rPr>
+                <w:sz w:val="16"/>
+                <w:szCs w:val="16"/>
+              </w:rPr>
+            </w:pPr>
+            <w:proofErr w:type="spellStart"/>
+            <w:r>
+              <w:rPr>
+                <w:sz w:val="16"/>
+                <w:szCs w:val="16"/>
+              </w:rPr>
+              <w:t>screenNumber</w:t>
+            </w:r>
+            <w:proofErr w:type="spellEnd"/>
+          </w:p>
+        </w:tc>
+        <w:tc>
+          <w:tcPr>
+            <w:tcW w:w="4961" w:type="dxa"/>
+          </w:tcPr>
+          <w:p>
+            <w:pPr>
+              <w:jc w:val="center"/>
+              <w:cnfStyle w:val="000000000000" w:firstRow="0" w:lastRow="0" w:firstColumn="0" w:lastColumn="0" w:oddVBand="0" w:evenVBand="0" w:oddHBand="0" w:evenHBand="0" w:firstRowFirstColumn="0" w:firstRowLastColumn="0" w:lastRowFirstColumn="0" w:lastRowLastColumn="0"/>
+              <w:rPr>
+                <w:sz w:val="16"/>
+                <w:szCs w:val="16"/>
+              </w:rPr>
+            </w:pPr>
+            <w:r>
+              <w:rPr>
+                <w:sz w:val="16"/>
+                <w:szCs w:val="16"/>
+              </w:rPr>
+              <w:t xml:space="preserve">represent the </w:t>
+            </w:r>
+            <w:proofErr w:type="spellStart"/>
+            <w:r>
+              <w:rPr>
+                <w:sz w:val="16"/>
+                <w:szCs w:val="16"/>
+              </w:rPr>
+              <w:t>url</w:t>
+            </w:r>
+            <w:proofErr w:type="spellEnd"/>
+            <w:r>
+              <w:rPr>
+                <w:sz w:val="16"/>
+                <w:szCs w:val="16"/>
+              </w:rPr>
+              <w:t xml:space="preserve"> “screen id”</w:t>
+            </w:r>
+          </w:p>
+        </w:tc>
+      </w:tr>
+      <w:tr>
+        <w:tc>
+          <w:tcPr>
+            <w:cnfStyle w:val="001000000000" w:firstRow="0" w:lastRow="0" w:firstColumn="1" w:lastColumn="0" w:oddVBand="0" w:evenVBand="0" w:oddHBand="0" w:evenHBand="0" w:firstRowFirstColumn="0" w:firstRowLastColumn="0" w:lastRowFirstColumn="0" w:lastRowLastColumn="0"/>
+            <w:tcW w:w="1271" w:type="dxa"/>
+          </w:tcPr>
+          <w:p>
+            <w:pPr>
+              <w:jc w:val="center"/>
+              <w:rPr>
+                <w:sz w:val="16"/>
+                <w:szCs w:val="16"/>
+              </w:rPr>
+            </w:pPr>
+            <w:r>
+              <w:rPr>
+                <w:sz w:val="16"/>
+                <w:szCs w:val="16"/>
+              </w:rPr>
+              <w:t>String</w:t>
+            </w:r>
+          </w:p>
+        </w:tc>
+        <w:tc>
+          <w:tcPr>
+            <w:tcW w:w="1418" w:type="dxa"/>
+          </w:tcPr>
+          <w:p>
+            <w:pPr>
+              <w:jc w:val="center"/>
+              <w:cnfStyle w:val="000000000000" w:firstRow="0" w:lastRow="0" w:firstColumn="0" w:lastColumn="0" w:oddVBand="0" w:evenVBand="0" w:oddHBand="0" w:evenHBand="0" w:firstRowFirstColumn="0" w:firstRowLastColumn="0" w:lastRowFirstColumn="0" w:lastRowLastColumn="0"/>
+              <w:rPr>
+                <w:sz w:val="16"/>
+                <w:szCs w:val="16"/>
+              </w:rPr>
+            </w:pPr>
+            <w:proofErr w:type="spellStart"/>
+            <w:r>
+              <w:rPr>
+                <w:sz w:val="16"/>
+                <w:szCs w:val="16"/>
+              </w:rPr>
+              <w:t>screen</w:t>
+            </w:r>
+            <w:r>
+              <w:rPr>
+                <w:sz w:val="16"/>
+                <w:szCs w:val="16"/>
+              </w:rPr>
+              <w:t>City</w:t>
+            </w:r>
+            <w:proofErr w:type="spellEnd"/>
+          </w:p>
+        </w:tc>
+        <w:tc>
+          <w:tcPr>
+            <w:tcW w:w="4961" w:type="dxa"/>
+          </w:tcPr>
+          <w:p>
+            <w:pPr>
+              <w:jc w:val="center"/>
+              <w:cnfStyle w:val="000000000000" w:firstRow="0" w:lastRow="0" w:firstColumn="0" w:lastColumn="0" w:oddVBand="0" w:evenVBand="0" w:oddHBand="0" w:evenHBand="0" w:firstRowFirstColumn="0" w:firstRowLastColumn="0" w:lastRowFirstColumn="0" w:lastRowLastColumn="0"/>
+              <w:rPr>
+                <w:sz w:val="16"/>
+                <w:szCs w:val="16"/>
+              </w:rPr>
+            </w:pPr>
+            <w:r>
+              <w:rPr>
+                <w:sz w:val="16"/>
+                <w:szCs w:val="16"/>
+              </w:rPr>
+              <w:t>Represent the city of the screen</w:t>
+            </w:r>
+          </w:p>
+        </w:tc>
+      </w:tr>
+      <w:tr>
+        <w:tc>
+          <w:tcPr>
+            <w:cnfStyle w:val="001000000000" w:firstRow="0" w:lastRow="0" w:firstColumn="1" w:lastColumn="0" w:oddVBand="0" w:evenVBand="0" w:oddHBand="0" w:evenHBand="0" w:firstRowFirstColumn="0" w:firstRowLastColumn="0" w:lastRowFirstColumn="0" w:lastRowLastColumn="0"/>
+            <w:tcW w:w="1271" w:type="dxa"/>
+          </w:tcPr>
+          <w:p>
+            <w:pPr>
+              <w:jc w:val="center"/>
+              <w:rPr>
+                <w:sz w:val="16"/>
+                <w:szCs w:val="16"/>
+              </w:rPr>
+            </w:pPr>
+            <w:r>
+              <w:rPr>
+                <w:sz w:val="16"/>
+                <w:szCs w:val="16"/>
+              </w:rPr>
+              <w:t>String</w:t>
+            </w:r>
+          </w:p>
+        </w:tc>
+        <w:tc>
+          <w:tcPr>
+            <w:tcW w:w="1418" w:type="dxa"/>
+          </w:tcPr>
+          <w:p>
+            <w:pPr>
+              <w:jc w:val="center"/>
+              <w:cnfStyle w:val="000000000000" w:firstRow="0" w:lastRow="0" w:firstColumn="0" w:lastColumn="0" w:oddVBand="0" w:evenVBand="0" w:oddHBand="0" w:evenHBand="0" w:firstRowFirstColumn="0" w:firstRowLastColumn="0" w:lastRowFirstColumn="0" w:lastRowLastColumn="0"/>
+              <w:rPr>
+                <w:sz w:val="16"/>
+                <w:szCs w:val="16"/>
+              </w:rPr>
+            </w:pPr>
+            <w:r>
+              <w:rPr>
+                <w:sz w:val="16"/>
+                <w:szCs w:val="16"/>
+              </w:rPr>
+              <w:t>street</w:t>
+            </w:r>
+          </w:p>
+        </w:tc>
+        <w:tc>
+          <w:tcPr>
+            <w:tcW w:w="4961" w:type="dxa"/>
+          </w:tcPr>
+          <w:p>
+            <w:pPr>
+              <w:jc w:val="center"/>
+              <w:cnfStyle w:val="000000000000" w:firstRow="0" w:lastRow="0" w:firstColumn="0" w:lastColumn="0" w:oddVBand="0" w:evenVBand="0" w:oddHBand="0" w:evenHBand="0" w:firstRowFirstColumn="0" w:firstRowLastColumn="0" w:lastRowFirstColumn="0" w:lastRowLastColumn="0"/>
+              <w:rPr>
+                <w:sz w:val="16"/>
+                <w:szCs w:val="16"/>
+              </w:rPr>
+            </w:pPr>
+            <w:r>
+              <w:rPr>
+                <w:sz w:val="16"/>
+                <w:szCs w:val="16"/>
+              </w:rPr>
+              <w:t xml:space="preserve">Represent the </w:t>
+            </w:r>
+            <w:r>
+              <w:rPr>
+                <w:sz w:val="16"/>
+                <w:szCs w:val="16"/>
+              </w:rPr>
+              <w:t>street</w:t>
+            </w:r>
+            <w:r>
+              <w:rPr>
+                <w:sz w:val="16"/>
+                <w:szCs w:val="16"/>
+              </w:rPr>
+              <w:t xml:space="preserve"> of the screen</w:t>
+            </w:r>
+          </w:p>
+        </w:tc>
+      </w:tr>
+      <w:tr>
+        <w:tc>
+          <w:tcPr>
+            <w:cnfStyle w:val="001000000000" w:firstRow="0" w:lastRow="0" w:firstColumn="1" w:lastColumn="0" w:oddVBand="0" w:evenVBand="0" w:oddHBand="0" w:evenHBand="0" w:firstRowFirstColumn="0" w:firstRowLastColumn="0" w:lastRowFirstColumn="0" w:lastRowLastColumn="0"/>
+            <w:tcW w:w="1271" w:type="dxa"/>
+          </w:tcPr>
+          <w:p>
+            <w:pPr>
+              <w:jc w:val="center"/>
+              <w:rPr>
+                <w:sz w:val="16"/>
+                <w:szCs w:val="16"/>
+              </w:rPr>
+            </w:pPr>
+            <w:r>
+              <w:rPr>
+                <w:sz w:val="16"/>
+                <w:szCs w:val="16"/>
+              </w:rPr>
+              <w:t>Int32</w:t>
+            </w:r>
+          </w:p>
+        </w:tc>
+        <w:tc>
+          <w:tcPr>
+            <w:tcW w:w="1418" w:type="dxa"/>
+          </w:tcPr>
+          <w:p>
+            <w:pPr>
+              <w:jc w:val="center"/>
+              <w:cnfStyle w:val="000000000000" w:firstRow="0" w:lastRow="0" w:firstColumn="0" w:lastColumn="0" w:oddVBand="0" w:evenVBand="0" w:oddHBand="0" w:evenHBand="0" w:firstRowFirstColumn="0" w:firstRowLastColumn="0" w:lastRowFirstColumn="0" w:lastRowLastColumn="0"/>
+              <w:rPr>
+                <w:sz w:val="16"/>
+                <w:szCs w:val="16"/>
+              </w:rPr>
+            </w:pPr>
+            <w:proofErr w:type="spellStart"/>
+            <w:r>
+              <w:rPr>
+                <w:sz w:val="16"/>
+                <w:szCs w:val="16"/>
+              </w:rPr>
+              <w:t>houseNumber</w:t>
+            </w:r>
+            <w:proofErr w:type="spellEnd"/>
+          </w:p>
+        </w:tc>
+        <w:tc>
+          <w:tcPr>
+            <w:tcW w:w="4961" w:type="dxa"/>
+          </w:tcPr>
+          <w:p>
+            <w:pPr>
+              <w:jc w:val="center"/>
+              <w:cnfStyle w:val="000000000000" w:firstRow="0" w:lastRow="0" w:firstColumn="0" w:lastColumn="0" w:oddVBand="0" w:evenVBand="0" w:oddHBand="0" w:evenHBand="0" w:firstRowFirstColumn="0" w:firstRowLastColumn="0" w:lastRowFirstColumn="0" w:lastRowLastColumn="0"/>
+              <w:rPr>
+                <w:sz w:val="16"/>
+                <w:szCs w:val="16"/>
+              </w:rPr>
+            </w:pPr>
+            <w:r>
+              <w:rPr>
+                <w:sz w:val="16"/>
+                <w:szCs w:val="16"/>
+              </w:rPr>
+              <w:t>Represent the house number of the screen location</w:t>
+            </w:r>
+          </w:p>
+        </w:tc>
+      </w:tr>
+      <w:tr>
+        <w:tc>
+          <w:tcPr>
+            <w:cnfStyle w:val="001000000000" w:firstRow="0" w:lastRow="0" w:firstColumn="1" w:lastColumn="0" w:oddVBand="0" w:evenVBand="0" w:oddHBand="0" w:evenHBand="0" w:firstRowFirstColumn="0" w:firstRowLastColumn="0" w:lastRowFirstColumn="0" w:lastRowLastColumn="0"/>
+            <w:tcW w:w="1271" w:type="dxa"/>
+          </w:tcPr>
+          <w:p>
+            <w:pPr>
+              <w:jc w:val="center"/>
+              <w:rPr>
+                <w:sz w:val="16"/>
+                <w:szCs w:val="16"/>
+              </w:rPr>
+            </w:pPr>
+            <w:r>
+              <w:rPr>
+                <w:sz w:val="16"/>
+                <w:szCs w:val="16"/>
+              </w:rPr>
+              <w:t>Int32</w:t>
+            </w:r>
+          </w:p>
+        </w:tc>
+        <w:tc>
+          <w:tcPr>
+            <w:tcW w:w="1418" w:type="dxa"/>
+          </w:tcPr>
+          <w:p>
+            <w:pPr>
+              <w:jc w:val="center"/>
+              <w:cnfStyle w:val="000000000000" w:firstRow="0" w:lastRow="0" w:firstColumn="0" w:lastColumn="0" w:oddVBand="0" w:evenVBand="0" w:oddHBand="0" w:evenHBand="0" w:firstRowFirstColumn="0" w:firstRowLastColumn="0" w:lastRowFirstColumn="0" w:lastRowLastColumn="0"/>
+              <w:rPr>
+                <w:sz w:val="16"/>
+                <w:szCs w:val="16"/>
+              </w:rPr>
+            </w:pPr>
+            <w:r>
+              <w:rPr>
+                <w:sz w:val="16"/>
+                <w:szCs w:val="16"/>
+              </w:rPr>
+              <w:t>zip</w:t>
+            </w:r>
+          </w:p>
+        </w:tc>
+        <w:tc>
+          <w:tcPr>
+            <w:tcW w:w="4961" w:type="dxa"/>
+          </w:tcPr>
+          <w:p>
+            <w:pPr>
+              <w:jc w:val="center"/>
+              <w:cnfStyle w:val="000000000000" w:firstRow="0" w:lastRow="0" w:firstColumn="0" w:lastColumn="0" w:oddVBand="0" w:evenVBand="0" w:oddHBand="0" w:evenHBand="0" w:firstRowFirstColumn="0" w:firstRowLastColumn="0" w:lastRowFirstColumn="0" w:lastRowLastColumn="0"/>
+              <w:rPr>
+                <w:sz w:val="16"/>
+                <w:szCs w:val="16"/>
+              </w:rPr>
+            </w:pPr>
+            <w:r>
+              <w:rPr>
+                <w:sz w:val="16"/>
+                <w:szCs w:val="16"/>
+              </w:rPr>
+              <w:t>Represent ZIP code of the screen</w:t>
+            </w:r>
+          </w:p>
+        </w:tc>
+      </w:tr>
+    </w:tbl>
+    <w:p>
+      <w:pPr>
         <w:rPr>
           <w:sz w:val="20"/>
           <w:szCs w:val="20"/>
@@ -1630,7 +2328,7 @@
       </w:pPr>
     </w:p>
     <w:sectPr>
-      <w:headerReference w:type="default" r:id="rId12"/>
+      <w:headerReference w:type="default" r:id="rId14"/>
       <w:pgSz w:w="12240" w:h="15840"/>
       <w:pgMar w:top="1440" w:right="1440" w:bottom="1440" w:left="1440" w:header="720" w:footer="720" w:gutter="0"/>
       <w:cols w:space="720"/>
@@ -1713,16 +2411,31 @@
       <w:pStyle w:val="a5"/>
       <w:bidi/>
       <w:rPr>
+        <w:rtl/>
+      </w:rPr>
+    </w:pPr>
+    <w:proofErr w:type="spellStart"/>
+    <w:r>
+      <w:rPr>
         <w:rFonts w:hint="cs"/>
         <w:rtl/>
       </w:rPr>
-    </w:pPr>
+      <w:t>פרוייקט</w:t>
+    </w:r>
+    <w:proofErr w:type="spellEnd"/>
     <w:r>
       <w:rPr>
         <w:rFonts w:hint="cs"/>
         <w:rtl/>
       </w:rPr>
-      <w:t>תרגיל בית 3,</w:t>
+      <w:t xml:space="preserve"> סיום</w:t>
+    </w:r>
+    <w:r>
+      <w:rPr>
+        <w:rFonts w:hint="cs"/>
+        <w:rtl/>
+      </w:rPr>
+      <w:t>,</w:t>
     </w:r>
   </w:p>
   <w:p>
@@ -1730,6 +2443,8 @@
       <w:pStyle w:val="a5"/>
       <w:bidi/>
       <w:rPr>
+        <w:rFonts w:hint="cs"/>
+        <w:rtl/>
         <w:cs/>
       </w:rPr>
     </w:pPr>
@@ -1738,7 +2453,56 @@
         <w:rFonts w:hint="cs"/>
         <w:rtl/>
       </w:rPr>
-      <w:t>מגיש: יעקב למברג 201338217</w:t>
+      <w:t>מגיש</w:t>
+    </w:r>
+    <w:r>
+      <w:rPr>
+        <w:rFonts w:hint="cs"/>
+        <w:rtl/>
+      </w:rPr>
+      <w:t>ים</w:t>
+    </w:r>
+    <w:r>
+      <w:rPr>
+        <w:rFonts w:hint="cs"/>
+        <w:rtl/>
+      </w:rPr>
+      <w:t>: יעקב למברג 201338217</w:t>
+    </w:r>
+    <w:r>
+      <w:rPr>
+        <w:rFonts w:hint="cs"/>
+        <w:rtl/>
+      </w:rPr>
+      <w:t xml:space="preserve">,יניב שטיין 305690067, ניר </w:t>
+    </w:r>
+    <w:proofErr w:type="spellStart"/>
+    <w:r>
+      <w:rPr>
+        <w:rFonts w:hint="cs"/>
+        <w:rtl/>
+      </w:rPr>
+      <w:t>קונקי</w:t>
+    </w:r>
+    <w:proofErr w:type="spellEnd"/>
+    <w:r>
+      <w:t xml:space="preserve"> </w:t>
+    </w:r>
+    <w:r>
+      <w:t>,</w:t>
+    </w:r>
+    <w:r>
+      <w:t>313521072</w:t>
+    </w:r>
+    <w:r>
+      <w:t xml:space="preserve"> </w:t>
+    </w:r>
+    <w:r>
+      <w:rPr>
+        <w:rFonts w:hint="cs"/>
+        <w:rtl/>
+      </w:rPr>
+      <w:t>אריק בידני 314210675</w:t>
     </w:r>
   </w:p>
   <w:p>
@@ -1752,9 +2516,235 @@
 <file path=word/numbering.xml><?xml version="1.0" encoding="utf-8"?>
 <w:numbering xmlns:wpc="http://schemas.microsoft.com/office/word/2010/wordprocessingCanvas" xmlns:mc="http://schemas.openxmlformats.org/markup-compatibility/2006" xmlns:o="urn:schemas-microsoft-com:office:office" xmlns:r="http://schemas.openxmlformats.org/officeDocument/2006/relationships" xmlns:m="http://schemas.openxmlformats.org/officeDocument/2006/math" xmlns:v="urn:schemas-microsoft-com:vml" xmlns:wp14="http://schemas.microsoft.com/office/word/2010/wordprocessingDrawing" xmlns:wp="http://schemas.openxmlformats.org/drawingml/2006/wordprocessingDrawing" xmlns:w10="urn:schemas-microsoft-com:office:word" xmlns:w="http://schemas.openxmlformats.org/wordprocessingml/2006/main" xmlns:w14="http://schemas.microsoft.com/office/word/2010/wordml" xmlns:w15="http://schemas.microsoft.com/office/word/2012/wordml" xmlns:wpg="http://schemas.microsoft.com/office/word/2010/wordprocessingGroup" xmlns:wpi="http://schemas.microsoft.com/office/word/2010/wordprocessingInk" xmlns:wne="http://schemas.microsoft.com/office/word/2006/wordml" xmlns:wps="http://schemas.microsoft.com/office/word/2010/wordprocessingShape" mc:Ignorable="w14 w15 wp14">
   <w:abstractNum w:abstractNumId="0" w15:restartNumberingAfterBreak="0">
+    <w:nsid w:val="21626C68"/>
+    <w:multiLevelType w:val="hybridMultilevel"/>
+    <w:tmpl w:val="482C11DA"/>
+    <w:lvl w:ilvl="0" w:tplc="04090001">
+      <w:start w:val="1"/>
+      <w:numFmt w:val="bullet"/>
+      <w:lvlText w:val=""/>
+      <w:lvlJc w:val="left"/>
+      <w:pPr>
+        <w:ind w:left="720" w:hanging="360"/>
+      </w:pPr>
+      <w:rPr>
+        <w:rFonts w:ascii="Symbol" w:hAnsi="Symbol" w:hint="default"/>
+      </w:rPr>
+    </w:lvl>
+    <w:lvl w:ilvl="1" w:tplc="04090003" w:tentative="1">
+      <w:start w:val="1"/>
+      <w:numFmt w:val="bullet"/>
+      <w:lvlText w:val="o"/>
+      <w:lvlJc w:val="left"/>
+      <w:pPr>
+        <w:ind w:left="1440" w:hanging="360"/>
+      </w:pPr>
+      <w:rPr>
+        <w:rFonts w:ascii="Courier New" w:hAnsi="Courier New" w:cs="Courier New" w:hint="default"/>
+      </w:rPr>
+    </w:lvl>
+    <w:lvl w:ilvl="2" w:tplc="04090005" w:tentative="1">
+      <w:start w:val="1"/>
+      <w:numFmt w:val="bullet"/>
+      <w:lvlText w:val=""/>
+      <w:lvlJc w:val="left"/>
+      <w:pPr>
+        <w:ind w:left="2160" w:hanging="360"/>
+      </w:pPr>
+      <w:rPr>
+        <w:rFonts w:ascii="Wingdings" w:hAnsi="Wingdings" w:hint="default"/>
+      </w:rPr>
+    </w:lvl>
+    <w:lvl w:ilvl="3" w:tplc="04090001" w:tentative="1">
+      <w:start w:val="1"/>
+      <w:numFmt w:val="bullet"/>
+      <w:lvlText w:val=""/>
+      <w:lvlJc w:val="left"/>
+      <w:pPr>
+        <w:ind w:left="2880" w:hanging="360"/>
+      </w:pPr>
+      <w:rPr>
+        <w:rFonts w:ascii="Symbol" w:hAnsi="Symbol" w:hint="default"/>
+      </w:rPr>
+    </w:lvl>
+    <w:lvl w:ilvl="4" w:tplc="04090003" w:tentative="1">
+      <w:start w:val="1"/>
+      <w:numFmt w:val="bullet"/>
+      <w:lvlText w:val="o"/>
+      <w:lvlJc w:val="left"/>
+      <w:pPr>
+        <w:ind w:left="3600" w:hanging="360"/>
+      </w:pPr>
+      <w:rPr>
+        <w:rFonts w:ascii="Courier New" w:hAnsi="Courier New" w:cs="Courier New" w:hint="default"/>
+      </w:rPr>
+    </w:lvl>
+    <w:lvl w:ilvl="5" w:tplc="04090005" w:tentative="1">
+      <w:start w:val="1"/>
+      <w:numFmt w:val="bullet"/>
+      <w:lvlText w:val=""/>
+      <w:lvlJc w:val="left"/>
+      <w:pPr>
+        <w:ind w:left="4320" w:hanging="360"/>
+      </w:pPr>
+      <w:rPr>
+        <w:rFonts w:ascii="Wingdings" w:hAnsi="Wingdings" w:hint="default"/>
+      </w:rPr>
+    </w:lvl>
+    <w:lvl w:ilvl="6" w:tplc="04090001" w:tentative="1">
+      <w:start w:val="1"/>
+      <w:numFmt w:val="bullet"/>
+      <w:lvlText w:val=""/>
+      <w:lvlJc w:val="left"/>
+      <w:pPr>
+        <w:ind w:left="5040" w:hanging="360"/>
+      </w:pPr>
+      <w:rPr>
+        <w:rFonts w:ascii="Symbol" w:hAnsi="Symbol" w:hint="default"/>
+      </w:rPr>
+    </w:lvl>
+    <w:lvl w:ilvl="7" w:tplc="04090003" w:tentative="1">
+      <w:start w:val="1"/>
+      <w:numFmt w:val="bullet"/>
+      <w:lvlText w:val="o"/>
+      <w:lvlJc w:val="left"/>
+      <w:pPr>
+        <w:ind w:left="5760" w:hanging="360"/>
+      </w:pPr>
+      <w:rPr>
+        <w:rFonts w:ascii="Courier New" w:hAnsi="Courier New" w:cs="Courier New" w:hint="default"/>
+      </w:rPr>
+    </w:lvl>
+    <w:lvl w:ilvl="8" w:tplc="04090005" w:tentative="1">
+      <w:start w:val="1"/>
+      <w:numFmt w:val="bullet"/>
+      <w:lvlText w:val=""/>
+      <w:lvlJc w:val="left"/>
+      <w:pPr>
+        <w:ind w:left="6480" w:hanging="360"/>
+      </w:pPr>
+      <w:rPr>
+        <w:rFonts w:ascii="Wingdings" w:hAnsi="Wingdings" w:hint="default"/>
+      </w:rPr>
+    </w:lvl>
+  </w:abstractNum>
+  <w:abstractNum w:abstractNumId="1" w15:restartNumberingAfterBreak="0">
+    <w:nsid w:val="416D4592"/>
+    <w:multiLevelType w:val="hybridMultilevel"/>
+    <w:tmpl w:val="6A48AF48"/>
+    <w:lvl w:ilvl="0" w:tplc="04090001">
+      <w:start w:val="1"/>
+      <w:numFmt w:val="bullet"/>
+      <w:lvlText w:val=""/>
+      <w:lvlJc w:val="left"/>
+      <w:pPr>
+        <w:ind w:left="720" w:hanging="360"/>
+      </w:pPr>
+      <w:rPr>
+        <w:rFonts w:ascii="Symbol" w:hAnsi="Symbol" w:hint="default"/>
+      </w:rPr>
+    </w:lvl>
+    <w:lvl w:ilvl="1" w:tplc="04090001">
+      <w:start w:val="1"/>
+      <w:numFmt w:val="bullet"/>
+      <w:lvlText w:val=""/>
+      <w:lvlJc w:val="left"/>
+      <w:pPr>
+        <w:ind w:left="1440" w:hanging="360"/>
+      </w:pPr>
+      <w:rPr>
+        <w:rFonts w:ascii="Symbol" w:hAnsi="Symbol" w:hint="default"/>
+      </w:rPr>
+    </w:lvl>
+    <w:lvl w:ilvl="2" w:tplc="04090005">
+      <w:start w:val="1"/>
+      <w:numFmt w:val="bullet"/>
+      <w:lvlText w:val=""/>
+      <w:lvlJc w:val="left"/>
+      <w:pPr>
+        <w:ind w:left="2160" w:hanging="360"/>
+      </w:pPr>
+      <w:rPr>
+        <w:rFonts w:ascii="Wingdings" w:hAnsi="Wingdings" w:hint="default"/>
+      </w:rPr>
+    </w:lvl>
+    <w:lvl w:ilvl="3" w:tplc="04090001" w:tentative="1">
+      <w:start w:val="1"/>
+      <w:numFmt w:val="bullet"/>
+      <w:lvlText w:val=""/>
+      <w:lvlJc w:val="left"/>
+      <w:pPr>
+        <w:ind w:left="2880" w:hanging="360"/>
+      </w:pPr>
+      <w:rPr>
+        <w:rFonts w:ascii="Symbol" w:hAnsi="Symbol" w:hint="default"/>
+      </w:rPr>
+    </w:lvl>
+    <w:lvl w:ilvl="4" w:tplc="04090003" w:tentative="1">
+      <w:start w:val="1"/>
+      <w:numFmt w:val="bullet"/>
+      <w:lvlText w:val="o"/>
+      <w:lvlJc w:val="left"/>
+      <w:pPr>
+        <w:ind w:left="3600" w:hanging="360"/>
+      </w:pPr>
+      <w:rPr>
+        <w:rFonts w:ascii="Courier New" w:hAnsi="Courier New" w:cs="Courier New" w:hint="default"/>
+      </w:rPr>
+    </w:lvl>
+    <w:lvl w:ilvl="5" w:tplc="04090005" w:tentative="1">
+      <w:start w:val="1"/>
+      <w:numFmt w:val="bullet"/>
+      <w:lvlText w:val=""/>
+      <w:lvlJc w:val="left"/>
+      <w:pPr>
+        <w:ind w:left="4320" w:hanging="360"/>
+      </w:pPr>
+      <w:rPr>
+        <w:rFonts w:ascii="Wingdings" w:hAnsi="Wingdings" w:hint="default"/>
+      </w:rPr>
+    </w:lvl>
+    <w:lvl w:ilvl="6" w:tplc="04090001" w:tentative="1">
+      <w:start w:val="1"/>
+      <w:numFmt w:val="bullet"/>
+      <w:lvlText w:val=""/>
+      <w:lvlJc w:val="left"/>
+      <w:pPr>
+        <w:ind w:left="5040" w:hanging="360"/>
+      </w:pPr>
+      <w:rPr>
+        <w:rFonts w:ascii="Symbol" w:hAnsi="Symbol" w:hint="default"/>
+      </w:rPr>
+    </w:lvl>
+    <w:lvl w:ilvl="7" w:tplc="04090003" w:tentative="1">
+      <w:start w:val="1"/>
+      <w:numFmt w:val="bullet"/>
+      <w:lvlText w:val="o"/>
+      <w:lvlJc w:val="left"/>
+      <w:pPr>
+        <w:ind w:left="5760" w:hanging="360"/>
+      </w:pPr>
+      <w:rPr>
+        <w:rFonts w:ascii="Courier New" w:hAnsi="Courier New" w:cs="Courier New" w:hint="default"/>
+      </w:rPr>
+    </w:lvl>
+    <w:lvl w:ilvl="8" w:tplc="04090005" w:tentative="1">
+      <w:start w:val="1"/>
+      <w:numFmt w:val="bullet"/>
+      <w:lvlText w:val=""/>
+      <w:lvlJc w:val="left"/>
+      <w:pPr>
+        <w:ind w:left="6480" w:hanging="360"/>
+      </w:pPr>
+      <w:rPr>
+        <w:rFonts w:ascii="Wingdings" w:hAnsi="Wingdings" w:hint="default"/>
+      </w:rPr>
+    </w:lvl>
+  </w:abstractNum>
+  <w:abstractNum w:abstractNumId="2" w15:restartNumberingAfterBreak="0">
     <w:nsid w:val="4E375740"/>
     <w:multiLevelType w:val="hybridMultilevel"/>
-    <w:tmpl w:val="163C5704"/>
+    <w:tmpl w:val="9126FC62"/>
     <w:lvl w:ilvl="0" w:tplc="04090001">
       <w:start w:val="1"/>
       <w:numFmt w:val="bullet"/>
@@ -1865,6 +2855,12 @@
     </w:lvl>
   </w:abstractNum>
   <w:num w:numId="1">
+    <w:abstractNumId w:val="2"/>
+  </w:num>
+  <w:num w:numId="2">
+    <w:abstractNumId w:val="1"/>
+  </w:num>
+  <w:num w:numId="3">
     <w:abstractNumId w:val="0"/>
   </w:num>
 </w:numbering>
@@ -2815,7 +3811,7 @@
 </file>
 
 <file path=customXml/itemProps1.xml><?xml version="1.0" encoding="utf-8"?>
-<ds:datastoreItem xmlns:ds="http://schemas.openxmlformats.org/officeDocument/2006/customXml" ds:itemID="{19BD316C-09F6-424D-97EB-4D4AAD77B46B}">
+<ds:datastoreItem xmlns:ds="http://schemas.openxmlformats.org/officeDocument/2006/customXml" ds:itemID="{F531F6A0-D8EF-4486-A8FC-1342E012B33A}">
   <ds:schemaRefs>
     <ds:schemaRef ds:uri="http://schemas.openxmlformats.org/officeDocument/2006/bibliography"/>
   </ds:schemaRefs>

</xml_diff>